<commit_message>
Add sequence diagrams to report
</commit_message>
<xml_diff>
--- a/Course Related Items/Reports/Phase 4 Report.docx
+++ b/Course Related Items/Reports/Phase 4 Report.docx
@@ -1109,7 +1109,15 @@
         <w:jc w:val="both"/>
       </w:pPr>
       <w:r>
-        <w:t>Please see our Trello Board (“</w:t>
+        <w:t xml:space="preserve">Please see our </w:t>
+      </w:r>
+      <w:proofErr w:type="spellStart"/>
+      <w:r>
+        <w:t>Trello</w:t>
+      </w:r>
+      <w:proofErr w:type="spellEnd"/>
+      <w:r>
+        <w:t xml:space="preserve"> Board (“</w:t>
       </w:r>
       <w:hyperlink r:id="rId11" w:history="1">
         <w:r>
@@ -1190,7 +1198,15 @@
         <w:jc w:val="both"/>
       </w:pPr>
       <w:r>
-        <w:t>Please see our Trello page (“</w:t>
+        <w:t xml:space="preserve">Please see our </w:t>
+      </w:r>
+      <w:proofErr w:type="spellStart"/>
+      <w:r>
+        <w:t>Trello</w:t>
+      </w:r>
+      <w:proofErr w:type="spellEnd"/>
+      <w:r>
+        <w:t xml:space="preserve"> page (“</w:t>
       </w:r>
       <w:hyperlink r:id="rId12" w:history="1">
         <w:r>
@@ -1228,8 +1244,13 @@
         <w:jc w:val="both"/>
       </w:pPr>
       <w:bookmarkStart w:id="4" w:name="_Toc277525973"/>
+      <w:proofErr w:type="spellStart"/>
       <w:r>
-        <w:t>Burndown Chart</w:t>
+        <w:t>Burndown</w:t>
+      </w:r>
+      <w:proofErr w:type="spellEnd"/>
+      <w:r>
+        <w:t xml:space="preserve"> Chart</w:t>
       </w:r>
       <w:bookmarkEnd w:id="4"/>
     </w:p>
@@ -1241,7 +1262,15 @@
         <w:jc w:val="both"/>
       </w:pPr>
       <w:r>
-        <w:t xml:space="preserve">The burndown charts for all the weeks in included </w:t>
+        <w:t xml:space="preserve">The </w:t>
+      </w:r>
+      <w:proofErr w:type="spellStart"/>
+      <w:r>
+        <w:t>burndown</w:t>
+      </w:r>
+      <w:proofErr w:type="spellEnd"/>
+      <w:r>
+        <w:t xml:space="preserve"> charts for all the weeks in included </w:t>
       </w:r>
       <w:r>
         <w:t xml:space="preserve">in </w:t>
@@ -1398,8 +1427,6 @@
       <w:pPr>
         <w:jc w:val="both"/>
       </w:pPr>
-      <w:bookmarkStart w:id="7" w:name="_GoBack"/>
-      <w:bookmarkEnd w:id="7"/>
     </w:p>
     <w:p>
       <w:pPr>
@@ -1471,10 +1498,10 @@
           <w:lang w:val="en-US"/>
         </w:rPr>
         <w:drawing>
-          <wp:inline distT="0" distB="0" distL="0" distR="0" wp14:anchorId="0B8EEBDB" wp14:editId="0295B309">
-            <wp:extent cx="5936615" cy="2912110"/>
+          <wp:inline distT="0" distB="0" distL="0" distR="0" wp14:anchorId="7F885661" wp14:editId="5F05A06B">
+            <wp:extent cx="5936615" cy="3242310"/>
             <wp:effectExtent l="0" t="0" r="6985" b="8890"/>
-            <wp:docPr id="1" name="Picture 1" descr="Macintosh HD:Users:ViniciusBarbosa:Desktop:Screen Shot 2014-11-24 at 6.00.04 PM.png"/>
+            <wp:docPr id="3" name="Picture 3" descr="Macintosh HD:Users:ViniciusBarbosa:Desktop:crawling.png"/>
             <wp:cNvGraphicFramePr>
               <a:graphicFrameLocks xmlns:a="http://schemas.openxmlformats.org/drawingml/2006/main" noChangeAspect="1"/>
             </wp:cNvGraphicFramePr>
@@ -1482,7 +1509,7 @@
               <a:graphicData uri="http://schemas.openxmlformats.org/drawingml/2006/picture">
                 <pic:pic xmlns:pic="http://schemas.openxmlformats.org/drawingml/2006/picture">
                   <pic:nvPicPr>
-                    <pic:cNvPr id="0" name="Picture 1" descr="Macintosh HD:Users:ViniciusBarbosa:Desktop:Screen Shot 2014-11-24 at 6.00.04 PM.png"/>
+                    <pic:cNvPr id="0" name="Picture 1" descr="Macintosh HD:Users:ViniciusBarbosa:Desktop:crawling.png"/>
                     <pic:cNvPicPr>
                       <a:picLocks noChangeAspect="1" noChangeArrowheads="1"/>
                     </pic:cNvPicPr>
@@ -1503,7 +1530,7 @@
                   <pic:spPr bwMode="auto">
                     <a:xfrm>
                       <a:off x="0" y="0"/>
-                      <a:ext cx="5936615" cy="2912110"/>
+                      <a:ext cx="5936615" cy="3242310"/>
                     </a:xfrm>
                     <a:prstGeom prst="rect">
                       <a:avLst/>
@@ -1525,17 +1552,19 @@
         <w:t>Sequence Diagram #1 – Crawling</w:t>
       </w:r>
     </w:p>
+    <w:p/>
     <w:p>
       <w:r>
         <w:rPr>
           <w:noProof/>
           <w:lang w:val="en-US"/>
         </w:rPr>
+        <w:lastRenderedPageBreak/>
         <w:drawing>
-          <wp:inline distT="0" distB="0" distL="0" distR="0" wp14:anchorId="02C4F9BB" wp14:editId="6B50E550">
+          <wp:inline distT="0" distB="0" distL="0" distR="0" wp14:anchorId="69DEE0BE" wp14:editId="2BA2082C">
             <wp:extent cx="5936615" cy="2693670"/>
             <wp:effectExtent l="0" t="0" r="6985" b="0"/>
-            <wp:docPr id="2" name="Picture 2" descr="Macintosh HD:Users:ViniciusBarbosa:Desktop:Screen Shot 2014-11-24 at 6.24.56 PM.png"/>
+            <wp:docPr id="4" name="Picture 4" descr="Macintosh HD:Users:ViniciusBarbosa:Desktop:twiitter.png"/>
             <wp:cNvGraphicFramePr>
               <a:graphicFrameLocks xmlns:a="http://schemas.openxmlformats.org/drawingml/2006/main" noChangeAspect="1"/>
             </wp:cNvGraphicFramePr>
@@ -1543,7 +1572,7 @@
               <a:graphicData uri="http://schemas.openxmlformats.org/drawingml/2006/picture">
                 <pic:pic xmlns:pic="http://schemas.openxmlformats.org/drawingml/2006/picture">
                   <pic:nvPicPr>
-                    <pic:cNvPr id="0" name="Picture 2" descr="Macintosh HD:Users:ViniciusBarbosa:Desktop:Screen Shot 2014-11-24 at 6.24.56 PM.png"/>
+                    <pic:cNvPr id="0" name="Picture 2" descr="Macintosh HD:Users:ViniciusBarbosa:Desktop:twiitter.png"/>
                     <pic:cNvPicPr>
                       <a:picLocks noChangeAspect="1" noChangeArrowheads="1"/>
                     </pic:cNvPicPr>
@@ -1591,14 +1620,78 @@
       <w:pPr>
         <w:jc w:val="both"/>
       </w:pPr>
+      <w:r>
+        <w:rPr>
+          <w:noProof/>
+          <w:lang w:val="en-US"/>
+        </w:rPr>
+        <w:drawing>
+          <wp:inline distT="0" distB="0" distL="0" distR="0" wp14:anchorId="29E9F34C" wp14:editId="17F40B41">
+            <wp:extent cx="5943600" cy="2715260"/>
+            <wp:effectExtent l="0" t="0" r="0" b="2540"/>
+            <wp:docPr id="6" name="Picture 6" descr="Macintosh HD:Users:ViniciusBarbosa:Desktop:view_results.png"/>
+            <wp:cNvGraphicFramePr>
+              <a:graphicFrameLocks xmlns:a="http://schemas.openxmlformats.org/drawingml/2006/main" noChangeAspect="1"/>
+            </wp:cNvGraphicFramePr>
+            <a:graphic xmlns:a="http://schemas.openxmlformats.org/drawingml/2006/main">
+              <a:graphicData uri="http://schemas.openxmlformats.org/drawingml/2006/picture">
+                <pic:pic xmlns:pic="http://schemas.openxmlformats.org/drawingml/2006/picture">
+                  <pic:nvPicPr>
+                    <pic:cNvPr id="0" name="Picture 4" descr="Macintosh HD:Users:ViniciusBarbosa:Desktop:view_results.png"/>
+                    <pic:cNvPicPr>
+                      <a:picLocks noChangeAspect="1" noChangeArrowheads="1"/>
+                    </pic:cNvPicPr>
+                  </pic:nvPicPr>
+                  <pic:blipFill>
+                    <a:blip r:embed="rId15">
+                      <a:extLst>
+                        <a:ext uri="{28A0092B-C50C-407E-A947-70E740481C1C}">
+                          <a14:useLocalDpi xmlns:a14="http://schemas.microsoft.com/office/drawing/2010/main" val="0"/>
+                        </a:ext>
+                      </a:extLst>
+                    </a:blip>
+                    <a:srcRect/>
+                    <a:stretch>
+                      <a:fillRect/>
+                    </a:stretch>
+                  </pic:blipFill>
+                  <pic:spPr bwMode="auto">
+                    <a:xfrm>
+                      <a:off x="0" y="0"/>
+                      <a:ext cx="5943600" cy="2715260"/>
+                    </a:xfrm>
+                    <a:prstGeom prst="rect">
+                      <a:avLst/>
+                    </a:prstGeom>
+                    <a:noFill/>
+                    <a:ln>
+                      <a:noFill/>
+                    </a:ln>
+                  </pic:spPr>
+                </pic:pic>
+              </a:graphicData>
+            </a:graphic>
+          </wp:inline>
+        </w:drawing>
+      </w:r>
     </w:p>
     <w:p>
       <w:r>
-        <w:t>Sequence Diagram #3 – TBD</w:t>
+        <w:t xml:space="preserve">Sequence Diagram #3 – </w:t>
+      </w:r>
+      <w:r>
+        <w:t>View Crawl Results</w:t>
       </w:r>
     </w:p>
     <w:p/>
     <w:p/>
+    <w:p/>
+    <w:p/>
+    <w:p/>
+    <w:p>
+      <w:bookmarkStart w:id="7" w:name="_GoBack"/>
+      <w:bookmarkEnd w:id="7"/>
+    </w:p>
     <w:p>
       <w:r>
         <w:rPr>
@@ -1607,15 +1700,77 @@
           <w:szCs w:val="24"/>
           <w:u w:val="single"/>
         </w:rPr>
+        <w:lastRenderedPageBreak/>
         <w:t>Design Pattern:</w:t>
       </w:r>
       <w:r>
         <w:t xml:space="preserve"> TBD</w:t>
       </w:r>
     </w:p>
+    <w:p>
+      <w:r>
+        <w:rPr>
+          <w:noProof/>
+          <w:lang w:val="en-US"/>
+        </w:rPr>
+        <w:drawing>
+          <wp:inline distT="0" distB="0" distL="0" distR="0" wp14:anchorId="01299544" wp14:editId="3705F75F">
+            <wp:extent cx="5936615" cy="3221355"/>
+            <wp:effectExtent l="0" t="0" r="6985" b="4445"/>
+            <wp:docPr id="7" name="Picture 7" descr="Macintosh HD:Users:ViniciusBarbosa:Desktop:website_database_save.png"/>
+            <wp:cNvGraphicFramePr>
+              <a:graphicFrameLocks xmlns:a="http://schemas.openxmlformats.org/drawingml/2006/main" noChangeAspect="1"/>
+            </wp:cNvGraphicFramePr>
+            <a:graphic xmlns:a="http://schemas.openxmlformats.org/drawingml/2006/main">
+              <a:graphicData uri="http://schemas.openxmlformats.org/drawingml/2006/picture">
+                <pic:pic xmlns:pic="http://schemas.openxmlformats.org/drawingml/2006/picture">
+                  <pic:nvPicPr>
+                    <pic:cNvPr id="0" name="Picture 5" descr="Macintosh HD:Users:ViniciusBarbosa:Desktop:website_database_save.png"/>
+                    <pic:cNvPicPr>
+                      <a:picLocks noChangeAspect="1" noChangeArrowheads="1"/>
+                    </pic:cNvPicPr>
+                  </pic:nvPicPr>
+                  <pic:blipFill>
+                    <a:blip r:embed="rId16">
+                      <a:extLst>
+                        <a:ext uri="{28A0092B-C50C-407E-A947-70E740481C1C}">
+                          <a14:useLocalDpi xmlns:a14="http://schemas.microsoft.com/office/drawing/2010/main" val="0"/>
+                        </a:ext>
+                      </a:extLst>
+                    </a:blip>
+                    <a:srcRect/>
+                    <a:stretch>
+                      <a:fillRect/>
+                    </a:stretch>
+                  </pic:blipFill>
+                  <pic:spPr bwMode="auto">
+                    <a:xfrm>
+                      <a:off x="0" y="0"/>
+                      <a:ext cx="5936615" cy="3221355"/>
+                    </a:xfrm>
+                    <a:prstGeom prst="rect">
+                      <a:avLst/>
+                    </a:prstGeom>
+                    <a:noFill/>
+                    <a:ln>
+                      <a:noFill/>
+                    </a:ln>
+                  </pic:spPr>
+                </pic:pic>
+              </a:graphicData>
+            </a:graphic>
+          </wp:inline>
+        </w:drawing>
+      </w:r>
+    </w:p>
+    <w:p>
+      <w:r>
+        <w:t>Sequence Diagram – Save website request to database</w:t>
+      </w:r>
+    </w:p>
     <w:sectPr>
-      <w:headerReference w:type="default" r:id="rId15"/>
-      <w:headerReference w:type="first" r:id="rId16"/>
+      <w:headerReference w:type="default" r:id="rId17"/>
+      <w:headerReference w:type="first" r:id="rId18"/>
       <w:pgSz w:w="12240" w:h="15840"/>
       <w:pgMar w:top="1440" w:right="1440" w:bottom="1440" w:left="1440" w:header="709" w:footer="709" w:gutter="0"/>
       <w:pgNumType w:start="0"/>
@@ -1713,7 +1868,7 @@
       <w:rPr>
         <w:noProof/>
       </w:rPr>
-      <w:t>5</w:t>
+      <w:t>4</w:t>
     </w:r>
     <w:r>
       <w:rPr>
@@ -7549,7 +7704,7 @@
   <a:extraClrSchemeLst/>
   <a:extLst>
     <a:ext uri="{05A4C25C-085E-4340-85A3-A5531E510DB2}">
-      <thm15:themeFamily xmlns="" xmlns:thm15="http://schemas.microsoft.com/office/thememl/2012/main" name="Office Theme" id="{62F939B6-93AF-4DB8-9C6B-D6C7DFDC589F}" vid="{4A3C46E8-61CC-4603-A589-7422A47A8E4A}"/>
+      <thm15:themeFamily xmlns:thm15="http://schemas.microsoft.com/office/thememl/2012/main" xmlns="" name="Office Theme" id="{62F939B6-93AF-4DB8-9C6B-D6C7DFDC589F}" vid="{4A3C46E8-61CC-4603-A589-7422A47A8E4A}"/>
     </a:ext>
   </a:extLst>
 </a:theme>
@@ -7560,7 +7715,7 @@
 </file>
 
 <file path=customXml/itemProps1.xml><?xml version="1.0" encoding="utf-8"?>
-<ds:datastoreItem xmlns:ds="http://schemas.openxmlformats.org/officeDocument/2006/customXml" ds:itemID="{CBA240DE-D29F-134A-9A84-991AE66196A3}">
+<ds:datastoreItem xmlns:ds="http://schemas.openxmlformats.org/officeDocument/2006/customXml" ds:itemID="{02F9C555-8F2A-5946-B02D-5E6E232514AF}">
   <ds:schemaRefs>
     <ds:schemaRef ds:uri="http://schemas.openxmlformats.org/officeDocument/2006/bibliography"/>
   </ds:schemaRefs>

</xml_diff>

<commit_message>
Update report with sequence diagrams following the UML classes names
</commit_message>
<xml_diff>
--- a/Course Related Items/Reports/Phase 4 Report.docx
+++ b/Course Related Items/Reports/Phase 4 Report.docx
@@ -1498,10 +1498,10 @@
           <w:lang w:val="en-US"/>
         </w:rPr>
         <w:drawing>
-          <wp:inline distT="0" distB="0" distL="0" distR="0" wp14:anchorId="7F885661" wp14:editId="5F05A06B">
-            <wp:extent cx="5936615" cy="3242310"/>
-            <wp:effectExtent l="0" t="0" r="6985" b="8890"/>
-            <wp:docPr id="3" name="Picture 3" descr="Macintosh HD:Users:ViniciusBarbosa:Desktop:crawling.png"/>
+          <wp:inline distT="0" distB="0" distL="0" distR="0" wp14:anchorId="591F54E4" wp14:editId="3207FDC2">
+            <wp:extent cx="5936615" cy="2933065"/>
+            <wp:effectExtent l="0" t="0" r="6985" b="0"/>
+            <wp:docPr id="1" name="Picture 1" descr="Macintosh HD:Users:ViniciusBarbosa:Desktop:Screen Shot 2014-12-01 at 2.15.45 PM.png"/>
             <wp:cNvGraphicFramePr>
               <a:graphicFrameLocks xmlns:a="http://schemas.openxmlformats.org/drawingml/2006/main" noChangeAspect="1"/>
             </wp:cNvGraphicFramePr>
@@ -1509,7 +1509,7 @@
               <a:graphicData uri="http://schemas.openxmlformats.org/drawingml/2006/picture">
                 <pic:pic xmlns:pic="http://schemas.openxmlformats.org/drawingml/2006/picture">
                   <pic:nvPicPr>
-                    <pic:cNvPr id="0" name="Picture 1" descr="Macintosh HD:Users:ViniciusBarbosa:Desktop:crawling.png"/>
+                    <pic:cNvPr id="0" name="Picture 1" descr="Macintosh HD:Users:ViniciusBarbosa:Desktop:Screen Shot 2014-12-01 at 2.15.45 PM.png"/>
                     <pic:cNvPicPr>
                       <a:picLocks noChangeAspect="1" noChangeArrowheads="1"/>
                     </pic:cNvPicPr>
@@ -1530,7 +1530,7 @@
                   <pic:spPr bwMode="auto">
                     <a:xfrm>
                       <a:off x="0" y="0"/>
-                      <a:ext cx="5936615" cy="3242310"/>
+                      <a:ext cx="5936615" cy="2933065"/>
                     </a:xfrm>
                     <a:prstGeom prst="rect">
                       <a:avLst/>
@@ -1552,19 +1552,17 @@
         <w:t>Sequence Diagram #1 – Crawling</w:t>
       </w:r>
     </w:p>
-    <w:p/>
     <w:p>
       <w:r>
         <w:rPr>
           <w:noProof/>
           <w:lang w:val="en-US"/>
         </w:rPr>
-        <w:lastRenderedPageBreak/>
         <w:drawing>
-          <wp:inline distT="0" distB="0" distL="0" distR="0" wp14:anchorId="69DEE0BE" wp14:editId="2BA2082C">
-            <wp:extent cx="5936615" cy="2693670"/>
-            <wp:effectExtent l="0" t="0" r="6985" b="0"/>
-            <wp:docPr id="4" name="Picture 4" descr="Macintosh HD:Users:ViniciusBarbosa:Desktop:twiitter.png"/>
+          <wp:inline distT="0" distB="0" distL="0" distR="0" wp14:anchorId="22ADB1FB" wp14:editId="67243257">
+            <wp:extent cx="5936615" cy="2560320"/>
+            <wp:effectExtent l="0" t="0" r="6985" b="5080"/>
+            <wp:docPr id="2" name="Picture 2" descr="Macintosh HD:Users:ViniciusBarbosa:Desktop:Screen Shot 2014-12-01 at 2.14.46 PM.png"/>
             <wp:cNvGraphicFramePr>
               <a:graphicFrameLocks xmlns:a="http://schemas.openxmlformats.org/drawingml/2006/main" noChangeAspect="1"/>
             </wp:cNvGraphicFramePr>
@@ -1572,7 +1570,7 @@
               <a:graphicData uri="http://schemas.openxmlformats.org/drawingml/2006/picture">
                 <pic:pic xmlns:pic="http://schemas.openxmlformats.org/drawingml/2006/picture">
                   <pic:nvPicPr>
-                    <pic:cNvPr id="0" name="Picture 2" descr="Macintosh HD:Users:ViniciusBarbosa:Desktop:twiitter.png"/>
+                    <pic:cNvPr id="0" name="Picture 2" descr="Macintosh HD:Users:ViniciusBarbosa:Desktop:Screen Shot 2014-12-01 at 2.14.46 PM.png"/>
                     <pic:cNvPicPr>
                       <a:picLocks noChangeAspect="1" noChangeArrowheads="1"/>
                     </pic:cNvPicPr>
@@ -1593,7 +1591,7 @@
                   <pic:spPr bwMode="auto">
                     <a:xfrm>
                       <a:off x="0" y="0"/>
-                      <a:ext cx="5936615" cy="2693670"/>
+                      <a:ext cx="5936615" cy="2560320"/>
                     </a:xfrm>
                     <a:prstGeom prst="rect">
                       <a:avLst/>
@@ -1610,6 +1608,7 @@
         </w:drawing>
       </w:r>
     </w:p>
+    <w:p/>
     <w:p>
       <w:r>
         <w:t>Sequence Diagram #2 – Twitter Handles Extraction</w:t>
@@ -1626,10 +1625,10 @@
           <w:lang w:val="en-US"/>
         </w:rPr>
         <w:drawing>
-          <wp:inline distT="0" distB="0" distL="0" distR="0" wp14:anchorId="29E9F34C" wp14:editId="17F40B41">
-            <wp:extent cx="5943600" cy="2715260"/>
-            <wp:effectExtent l="0" t="0" r="0" b="2540"/>
-            <wp:docPr id="6" name="Picture 6" descr="Macintosh HD:Users:ViniciusBarbosa:Desktop:view_results.png"/>
+          <wp:inline distT="0" distB="0" distL="0" distR="0" wp14:anchorId="5CA28D3B" wp14:editId="0BE0392F">
+            <wp:extent cx="5943600" cy="2658745"/>
+            <wp:effectExtent l="0" t="0" r="0" b="8255"/>
+            <wp:docPr id="5" name="Picture 5" descr="Macintosh HD:Users:ViniciusBarbosa:Desktop:Screen Shot 2014-12-01 at 2.10.03 PM.png"/>
             <wp:cNvGraphicFramePr>
               <a:graphicFrameLocks xmlns:a="http://schemas.openxmlformats.org/drawingml/2006/main" noChangeAspect="1"/>
             </wp:cNvGraphicFramePr>
@@ -1637,7 +1636,7 @@
               <a:graphicData uri="http://schemas.openxmlformats.org/drawingml/2006/picture">
                 <pic:pic xmlns:pic="http://schemas.openxmlformats.org/drawingml/2006/picture">
                   <pic:nvPicPr>
-                    <pic:cNvPr id="0" name="Picture 4" descr="Macintosh HD:Users:ViniciusBarbosa:Desktop:view_results.png"/>
+                    <pic:cNvPr id="0" name="Picture 3" descr="Macintosh HD:Users:ViniciusBarbosa:Desktop:Screen Shot 2014-12-01 at 2.10.03 PM.png"/>
                     <pic:cNvPicPr>
                       <a:picLocks noChangeAspect="1" noChangeArrowheads="1"/>
                     </pic:cNvPicPr>
@@ -1658,7 +1657,7 @@
                   <pic:spPr bwMode="auto">
                     <a:xfrm>
                       <a:off x="0" y="0"/>
-                      <a:ext cx="5943600" cy="2715260"/>
+                      <a:ext cx="5943600" cy="2658745"/>
                     </a:xfrm>
                     <a:prstGeom prst="rect">
                       <a:avLst/>
@@ -1688,10 +1687,18 @@
     <w:p/>
     <w:p/>
     <w:p/>
-    <w:p>
-      <w:bookmarkStart w:id="7" w:name="_GoBack"/>
-      <w:bookmarkEnd w:id="7"/>
-    </w:p>
+    <w:p/>
+    <w:p/>
+    <w:p/>
+    <w:p/>
+    <w:p/>
+    <w:p/>
+    <w:p/>
+    <w:p/>
+    <w:p/>
+    <w:p/>
+    <w:p/>
+    <w:p/>
     <w:p>
       <w:r>
         <w:rPr>
@@ -1709,15 +1716,11 @@
     </w:p>
     <w:p>
       <w:r>
-        <w:rPr>
-          <w:noProof/>
-          <w:lang w:val="en-US"/>
-        </w:rPr>
         <w:drawing>
-          <wp:inline distT="0" distB="0" distL="0" distR="0" wp14:anchorId="01299544" wp14:editId="3705F75F">
-            <wp:extent cx="5936615" cy="3221355"/>
-            <wp:effectExtent l="0" t="0" r="6985" b="4445"/>
-            <wp:docPr id="7" name="Picture 7" descr="Macintosh HD:Users:ViniciusBarbosa:Desktop:website_database_save.png"/>
+          <wp:inline distT="0" distB="0" distL="0" distR="0" wp14:anchorId="04C023EC" wp14:editId="66C857E6">
+            <wp:extent cx="5943600" cy="3263900"/>
+            <wp:effectExtent l="0" t="0" r="0" b="12700"/>
+            <wp:docPr id="8" name="Picture 8" descr="Macintosh HD:Users:ViniciusBarbosa:Desktop:Screen Shot 2014-12-01 at 2.10.46 PM.png"/>
             <wp:cNvGraphicFramePr>
               <a:graphicFrameLocks xmlns:a="http://schemas.openxmlformats.org/drawingml/2006/main" noChangeAspect="1"/>
             </wp:cNvGraphicFramePr>
@@ -1725,7 +1728,7 @@
               <a:graphicData uri="http://schemas.openxmlformats.org/drawingml/2006/picture">
                 <pic:pic xmlns:pic="http://schemas.openxmlformats.org/drawingml/2006/picture">
                   <pic:nvPicPr>
-                    <pic:cNvPr id="0" name="Picture 5" descr="Macintosh HD:Users:ViniciusBarbosa:Desktop:website_database_save.png"/>
+                    <pic:cNvPr id="0" name="Picture 4" descr="Macintosh HD:Users:ViniciusBarbosa:Desktop:Screen Shot 2014-12-01 at 2.10.46 PM.png"/>
                     <pic:cNvPicPr>
                       <a:picLocks noChangeAspect="1" noChangeArrowheads="1"/>
                     </pic:cNvPicPr>
@@ -1746,7 +1749,7 @@
                   <pic:spPr bwMode="auto">
                     <a:xfrm>
                       <a:off x="0" y="0"/>
-                      <a:ext cx="5936615" cy="3221355"/>
+                      <a:ext cx="5943600" cy="3263900"/>
                     </a:xfrm>
                     <a:prstGeom prst="rect">
                       <a:avLst/>
@@ -1765,7 +1768,12 @@
     </w:p>
     <w:p>
       <w:r>
-        <w:t>Sequence Diagram – Save website request to database</w:t>
+        <w:t>Sequence Diagram – Save</w:t>
+      </w:r>
+      <w:bookmarkStart w:id="7" w:name="_GoBack"/>
+      <w:bookmarkEnd w:id="7"/>
+      <w:r>
+        <w:t xml:space="preserve"> website request to database</w:t>
       </w:r>
     </w:p>
     <w:sectPr>
@@ -1868,7 +1876,7 @@
       <w:rPr>
         <w:noProof/>
       </w:rPr>
-      <w:t>4</w:t>
+      <w:t>6</w:t>
     </w:r>
     <w:r>
       <w:rPr>
@@ -7704,7 +7712,7 @@
   <a:extraClrSchemeLst/>
   <a:extLst>
     <a:ext uri="{05A4C25C-085E-4340-85A3-A5531E510DB2}">
-      <thm15:themeFamily xmlns:thm15="http://schemas.microsoft.com/office/thememl/2012/main" xmlns="" name="Office Theme" id="{62F939B6-93AF-4DB8-9C6B-D6C7DFDC589F}" vid="{4A3C46E8-61CC-4603-A589-7422A47A8E4A}"/>
+      <thm15:themeFamily xmlns="" xmlns:thm15="http://schemas.microsoft.com/office/thememl/2012/main" name="Office Theme" id="{62F939B6-93AF-4DB8-9C6B-D6C7DFDC589F}" vid="{4A3C46E8-61CC-4603-A589-7422A47A8E4A}"/>
     </a:ext>
   </a:extLst>
 </a:theme>
@@ -7715,7 +7723,7 @@
 </file>
 
 <file path=customXml/itemProps1.xml><?xml version="1.0" encoding="utf-8"?>
-<ds:datastoreItem xmlns:ds="http://schemas.openxmlformats.org/officeDocument/2006/customXml" ds:itemID="{02F9C555-8F2A-5946-B02D-5E6E232514AF}">
+<ds:datastoreItem xmlns:ds="http://schemas.openxmlformats.org/officeDocument/2006/customXml" ds:itemID="{5D48508A-3963-4942-A47D-6AF13E921824}">
   <ds:schemaRefs>
     <ds:schemaRef ds:uri="http://schemas.openxmlformats.org/officeDocument/2006/bibliography"/>
   </ds:schemaRefs>

</xml_diff>